<commit_message>
small typo and tree print
</commit_message>
<xml_diff>
--- a/ms_mee/manuscrit_ms.docx
+++ b/ms_mee/manuscrit_ms.docx
@@ -305,59 +305,7 @@
         <w:pStyle w:val="BodyText"/>
       </w:pPr>
       <w:r>
-        <w:t xml:space="preserve">Furthermore, most approaches investigating how intertwined ecological and evolutive forces shape the relative abundances of species have assumed an equilibrium state of biodiversity with present habitat availability and configuration. However, the current state of biodiversity can retain the influence of past environmental conditions (Svenning and Skov 2005 , Ordonez and Svenning 2016 ). The neutral theory of biodiversity (Hubbell 2001) assumes constancy of metacommunity size Jm to predict the composition of regional biota under a speciation-drift equilibrium, estimated model applied in various biomes across the globe (Jabot and Chave 2008, Etienne et al. 2006). However, past environmental variations (especially climate) should have made habitat properties and species numbers in regional biota to fluctuate over time, i.e., Jm is not constant for a given biome. In the case where these fluctuations occur rapidly compared to the expected time-to-equilibrium of speciation, migration and drift dynamics (for instance with long-lived organisms with slow population dynamics), we expect that current biodiversity patterns should retain the signature of past environmental fluctuations. Thus by allowing 𝐽𝑚 to vary at specific ages of the past we can relax this consistency assumption and account for the discordance of demographic histories between distinct regional species pools. Such variation has been considered in phylogeographic models of genetic diversity with changing population size, but seldom in multispecies biogeographic models of biodiversity dynamics (Barthelemy et al. 2021).</w:t>
-      </w:r>
-    </w:p>
-    <w:p>
-      <w:pPr>
-        <w:pStyle w:val="BodyText"/>
-      </w:pPr>
-      <w:r>
-        <w:t xml:space="preserve">Over long time scales, major geological events have affected diversification rates, ie. the outcome of extinction and speciation, leading to increased phylogenetic diversity (Alroy 2008). The separation of the geographical range of multi-species assemblages through the development of physical barriers can lead to allopatric speciation - a process well known to biogeographers as vicariance. Also, the ability of species to cross biogeographic borders and migrate to a given region can increase the phylogenetic diversity of the regional pool (Pennington 2004). Dispersal and vicariance are thus often considered as competing hypothesis used to explain the spatial distrubutions of extant taxa. Hence, past environmental fluctuations and biogeographic events of vicariance and/or migration have jointly influenced the evolutionary trajectory of multi-species assemblages. Here we propose a novel simulation-based approach in which we consider how assembly dynamics in temporally changing environments (ecological perspective) affect speciation and extinction dynamics over a long-term (evolutionary perspective), depending on environmental changes over time.</w:t>
-      </w:r>
-    </w:p>
-    <w:p>
-      <w:pPr>
-        <w:pStyle w:val="BodyText"/>
-      </w:pPr>
-      <w:r>
-        <w:t xml:space="preserve">Here, we introduce a new Python library dedicated to the simulation of multispecies eco-evolutionary dynamics. We expose the logic and advantages of the approach to examine how past multi-species non-equilibrium dynamics have shaped patterns of taxonomic and phylogenetic diversity. We show how the library can be used to design in silico experiments (Zurell 2010) to address the possible outcome of (meta)community models. Simulating ecological communities and the phylogenetic diversity within and between assemblages according to different scenarios can help establish a benchmark against which to infer the signatures of community-wide past biogeographic processes from the resulting patterns of taxonomic and phylogenetic diversity. The package includes options to simulate large numbers of datasets over broad ranges of parameters and scenarios of past demographic events and fluctuations. These methods are destined to be used alongside ABC methods, so as to estimate parameters of past demographic fluctuation from the observation of actual patterns of diversity (Csillery et al 2015).</w:t>
-      </w:r>
-    </w:p>
-    <w:bookmarkEnd w:id="22"/>
-    <w:bookmarkStart w:id="25" w:name="X7bd889310299342ed13cb7f643076a660c53126"/>
-    <w:p>
-      <w:pPr>
-        <w:pStyle w:val="Heading1"/>
-      </w:pPr>
-      <w:r>
-        <w:t xml:space="preserve">Core simulation algorithm in</w:t>
-      </w:r>
-      <w:r>
-        <w:t xml:space="preserve"> </w:t>
-      </w:r>
-      <w:r>
-        <w:rPr>
-          <w:i/>
-        </w:rPr>
-        <w:t xml:space="preserve">ecophylo.simulate</w:t>
-      </w:r>
-    </w:p>
-    <w:bookmarkStart w:id="23" w:name="X9e363c1c2d34f540eca7d95b374f462622fd607"/>
-    <w:p>
-      <w:pPr>
-        <w:pStyle w:val="Heading2"/>
-      </w:pPr>
-      <w:r>
-        <w:t xml:space="preserve">Coalescent-based simulation of assemblage genealogies</w:t>
-      </w:r>
-    </w:p>
-    <w:p>
-      <w:pPr>
-        <w:pStyle w:val="FirstParagraph"/>
-      </w:pPr>
-      <w:r>
-        <w:t xml:space="preserve">The core model rests on the fundamental hypothesis that stochastic population dynamics rule the patterns of relative species abundances in a given habitat over time, depending on the regional habitat extant henceforth denoted</w:t>
+        <w:t xml:space="preserve">Furthermore, most approaches investigating how intertwined ecological and evolutive forces shape the relative abundances of species have assumed an equilibrium state of biodiversity with present habitat availability and configuration. However, the current state of biodiversity can retain the influence of past environmental conditions (Svenning and Skov 2005 , Ordonez and Svenning 2016 ). The neutral theory of biodiversity (Hubbell 2001) assumes constancy of metacommunity size Jm to predict the composition of regional biota under a speciation-drift equilibrium, estimated model applied in various biomes across the globe (Jabot and Chave 2008, Etienne et al. 2006). However, past environmental variations (especially climate) should have made habitat properties and species numbers in regional biota to fluctuate over time, i.e., Jm is not constant for a given biome. In the case where these fluctuations occur rapidly compared to the expected time-to-equilibrium of speciation, migration and drift dynamics (for instance with long-lived organisms with slow population dynamics), we expect that current biodiversity patterns should retain the signature of past environmental fluctuations. Thus by allowing</w:t>
       </w:r>
       <w:r>
         <w:t xml:space="preserve"> </w:t>
@@ -380,6 +328,81 @@
         <w:t xml:space="preserve"> </w:t>
       </w:r>
       <w:r>
+        <w:t xml:space="preserve">to vary at specific ages of the past we can relax this consistency assumption and account for the discordance of demographic histories between distinct regional species pools. Such variation has been considered in phylogeographic models of genetic diversity with changing population size, but seldom in multispecies biogeographic models of biodiversity dynamics (Barthelemy et al. 2021).</w:t>
+      </w:r>
+    </w:p>
+    <w:p>
+      <w:pPr>
+        <w:pStyle w:val="BodyText"/>
+      </w:pPr>
+      <w:r>
+        <w:t xml:space="preserve">Over long time scales, major geological events have affected diversification rates, ie. the outcome of extinction and speciation, leading to increased phylogenetic diversity (Alroy 2008). The separation of the geographical range of multi-species assemblages through the development of physical barriers can lead to allopatric speciation - a process well known to biogeographers as vicariance. Also, the ability of species to cross biogeographic borders and migrate to a given region can increase the phylogenetic diversity of the regional pool (Pennington 2004). Dispersal and vicariance are thus often considered as competing hypothesis used to explain the spatial distrubutions of extant taxa. Hence, past environmental fluctuations and biogeographic events of vicariance and/or migration have jointly influenced the evolutionary trajectory of multi-species assemblages. Here we propose a novel simulation-based approach in which we consider how assembly dynamics in temporally changing environments (ecological perspective) affect speciation and extinction dynamics over a long-term (evolutionary perspective), depending on environmental changes over time.</w:t>
+      </w:r>
+    </w:p>
+    <w:p>
+      <w:pPr>
+        <w:pStyle w:val="BodyText"/>
+      </w:pPr>
+      <w:r>
+        <w:t xml:space="preserve">Here, we introduce a new Python library dedicated to the simulation of multispecies eco-evolutionary dynamics. We expose the logic and advantages of the approach to examine how past multi-species non-equilibrium dynamics have shaped patterns of taxonomic and phylogenetic diversity. We show how the library can be used to design in silico experiments (Zurell 2010) to address the possible outcome of (meta)community models. Simulating ecological communities and the phylogenetic diversity within and between assemblages according to different scenarios can help establish a benchmark against which to infer the signatures of community-wide past biogeographic processes from the resulting patterns of taxonomic and phylogenetic diversity. The package includes options to simulate large numbers of datasets over broad ranges of parameters and scenarios of past demographic events and fluctuations. These methods are destined to be used alongside ABC methods, so as to estimate parameters of past demographic fluctuation from the observation of actual patterns of diversity (Csillery et al 2015).</w:t>
+      </w:r>
+    </w:p>
+    <w:bookmarkEnd w:id="22"/>
+    <w:bookmarkStart w:id="25" w:name="X7bd889310299342ed13cb7f643076a660c53126"/>
+    <w:p>
+      <w:pPr>
+        <w:pStyle w:val="Heading1"/>
+      </w:pPr>
+      <w:r>
+        <w:t xml:space="preserve">Core simulation algorithm in</w:t>
+      </w:r>
+      <w:r>
+        <w:t xml:space="preserve"> </w:t>
+      </w:r>
+      <w:r>
+        <w:rPr>
+          <w:i/>
+        </w:rPr>
+        <w:t xml:space="preserve">ecophylo.simulate</w:t>
+      </w:r>
+    </w:p>
+    <w:bookmarkStart w:id="23" w:name="X9e363c1c2d34f540eca7d95b374f462622fd607"/>
+    <w:p>
+      <w:pPr>
+        <w:pStyle w:val="Heading2"/>
+      </w:pPr>
+      <w:r>
+        <w:t xml:space="preserve">Coalescent-based simulation of assemblage genealogies</w:t>
+      </w:r>
+    </w:p>
+    <w:p>
+      <w:pPr>
+        <w:pStyle w:val="FirstParagraph"/>
+      </w:pPr>
+      <w:r>
+        <w:t xml:space="preserve">The core model rests on the fundamental hypothesis that stochastic population dynamics rule the patterns of relative species abundances in a given habitat over time, depending on the regional habitat extant henceforth denoted</w:t>
+      </w:r>
+      <w:r>
+        <w:t xml:space="preserve"> </w:t>
+      </w:r>
+      <m:oMath>
+        <m:sSub>
+          <m:e>
+            <m:r>
+              <m:t>J</m:t>
+            </m:r>
+          </m:e>
+          <m:sub>
+            <m:r>
+              <m:t>m</m:t>
+            </m:r>
+          </m:sub>
+        </m:sSub>
+      </m:oMath>
+      <w:r>
+        <w:t xml:space="preserve"> </w:t>
+      </w:r>
+      <w:r>
         <w:t xml:space="preserve">(Hubbell, 2001). Following the Hudson coalescent model (Hudson 1983), we assume that all individuals shrunk to their haplotypes in a multi-species assemblage can reproduce freely (panmixia assumption), with equal fitness (neutral assumption). The dynamics of the assemblage can be traced through the structure of their genealogy, i.e. by tracing the shared co-ancestry of extant individuals backwards in time until a single common ancestor is found (Kingman 1982). Coalescence is an event such as two lineages at generation</w:t>
       </w:r>
       <w:r>
@@ -401,7 +424,7 @@
       </w:r>
       <m:oMath>
         <m:r>
-          <m:t>𝑡</m:t>
+          <m:t>t</m:t>
         </m:r>
         <m:r>
           <m:t>−</m:t>
@@ -1268,37 +1291,25 @@
         <w:br/>
       </w:r>
       <w:r>
-        <w:br/>
-      </w:r>
-      <w:r>
-        <w:rPr>
-          <w:rStyle w:val="NormalTok"/>
-        </w:rPr>
-        <w:t xml:space="preserve">tree.render(</w:t>
-      </w:r>
-      <w:r>
-        <w:rPr>
-          <w:rStyle w:val="StringTok"/>
-        </w:rPr>
-        <w:t xml:space="preserve">"</w:t>
-      </w:r>
-      <w:r>
-        <w:rPr>
-          <w:rStyle w:val="SpecialCharTok"/>
-        </w:rPr>
-        <w:t xml:space="preserve">%%</w:t>
-      </w:r>
-      <w:r>
-        <w:rPr>
-          <w:rStyle w:val="StringTok"/>
-        </w:rPr>
-        <w:t xml:space="preserve">inline"</w:t>
-      </w:r>
-      <w:r>
-        <w:rPr>
-          <w:rStyle w:val="NormalTok"/>
-        </w:rPr>
-        <w:t xml:space="preserve">)</w:t>
+        <w:rPr>
+          <w:rStyle w:val="CommentTok"/>
+        </w:rPr>
+        <w:t xml:space="preserve"># tree.render("%%inline")</w:t>
+      </w:r>
+      <w:r>
+        <w:br/>
+      </w:r>
+      <w:r>
+        <w:rPr>
+          <w:rStyle w:val="BuiltInTok"/>
+        </w:rPr>
+        <w:t xml:space="preserve">print</w:t>
+      </w:r>
+      <w:r>
+        <w:rPr>
+          <w:rStyle w:val="NormalTok"/>
+        </w:rPr>
+        <w:t xml:space="preserve">(tree)</w:t>
       </w:r>
     </w:p>
     <w:p>
@@ -1309,7 +1320,106 @@
         <w:rPr>
           <w:rStyle w:val="VerbatimChar"/>
         </w:rPr>
-        <w:t xml:space="preserve">## &lt;IPython.core.display.Image object&gt;</w:t>
+        <w:t xml:space="preserve">## </w:t>
+      </w:r>
+      <w:r>
+        <w:br/>
+      </w:r>
+      <w:r>
+        <w:rPr>
+          <w:rStyle w:val="VerbatimChar"/>
+        </w:rPr>
+        <w:t xml:space="preserve">##                /-sp1</w:t>
+      </w:r>
+      <w:r>
+        <w:br/>
+      </w:r>
+      <w:r>
+        <w:rPr>
+          <w:rStyle w:val="VerbatimChar"/>
+        </w:rPr>
+        <w:t xml:space="preserve">##             /-|</w:t>
+      </w:r>
+      <w:r>
+        <w:br/>
+      </w:r>
+      <w:r>
+        <w:rPr>
+          <w:rStyle w:val="VerbatimChar"/>
+        </w:rPr>
+        <w:t xml:space="preserve">##          /-|   \-sp2</w:t>
+      </w:r>
+      <w:r>
+        <w:br/>
+      </w:r>
+      <w:r>
+        <w:rPr>
+          <w:rStyle w:val="VerbatimChar"/>
+        </w:rPr>
+        <w:t xml:space="preserve">##         |  |</w:t>
+      </w:r>
+      <w:r>
+        <w:br/>
+      </w:r>
+      <w:r>
+        <w:rPr>
+          <w:rStyle w:val="VerbatimChar"/>
+        </w:rPr>
+        <w:t xml:space="preserve">##       /-|   \-sp3</w:t>
+      </w:r>
+      <w:r>
+        <w:br/>
+      </w:r>
+      <w:r>
+        <w:rPr>
+          <w:rStyle w:val="VerbatimChar"/>
+        </w:rPr>
+        <w:t xml:space="preserve">##      |  |</w:t>
+      </w:r>
+      <w:r>
+        <w:br/>
+      </w:r>
+      <w:r>
+        <w:rPr>
+          <w:rStyle w:val="VerbatimChar"/>
+        </w:rPr>
+        <w:t xml:space="preserve">##    /-|   \-sp4</w:t>
+      </w:r>
+      <w:r>
+        <w:br/>
+      </w:r>
+      <w:r>
+        <w:rPr>
+          <w:rStyle w:val="VerbatimChar"/>
+        </w:rPr>
+        <w:t xml:space="preserve">##   |  |</w:t>
+      </w:r>
+      <w:r>
+        <w:br/>
+      </w:r>
+      <w:r>
+        <w:rPr>
+          <w:rStyle w:val="VerbatimChar"/>
+        </w:rPr>
+        <w:t xml:space="preserve">## --|   \-sp5</w:t>
+      </w:r>
+      <w:r>
+        <w:br/>
+      </w:r>
+      <w:r>
+        <w:rPr>
+          <w:rStyle w:val="VerbatimChar"/>
+        </w:rPr>
+        <w:t xml:space="preserve">##   |</w:t>
+      </w:r>
+      <w:r>
+        <w:br/>
+      </w:r>
+      <w:r>
+        <w:rPr>
+          <w:rStyle w:val="VerbatimChar"/>
+        </w:rPr>
+        <w:t xml:space="preserve">##    \-sp6</w:t>
       </w:r>
     </w:p>
     <w:p>
@@ -2467,33 +2577,24 @@
       </w:r>
       <w:r>
         <w:rPr>
-          <w:rStyle w:val="NormalTok"/>
-        </w:rPr>
-        <w:t xml:space="preserve">tree.render(</w:t>
-      </w:r>
-      <w:r>
-        <w:rPr>
-          <w:rStyle w:val="StringTok"/>
-        </w:rPr>
-        <w:t xml:space="preserve">"</w:t>
-      </w:r>
-      <w:r>
-        <w:rPr>
-          <w:rStyle w:val="SpecialCharTok"/>
-        </w:rPr>
-        <w:t xml:space="preserve">%%</w:t>
-      </w:r>
-      <w:r>
-        <w:rPr>
-          <w:rStyle w:val="StringTok"/>
-        </w:rPr>
-        <w:t xml:space="preserve">inline"</w:t>
-      </w:r>
-      <w:r>
-        <w:rPr>
-          <w:rStyle w:val="NormalTok"/>
-        </w:rPr>
-        <w:t xml:space="preserve">) </w:t>
+          <w:rStyle w:val="CommentTok"/>
+        </w:rPr>
+        <w:t xml:space="preserve"># tree.render("%%inline")</w:t>
+      </w:r>
+      <w:r>
+        <w:br/>
+      </w:r>
+      <w:r>
+        <w:rPr>
+          <w:rStyle w:val="BuiltInTok"/>
+        </w:rPr>
+        <w:t xml:space="preserve">print</w:t>
+      </w:r>
+      <w:r>
+        <w:rPr>
+          <w:rStyle w:val="NormalTok"/>
+        </w:rPr>
+        <w:t xml:space="preserve">(tree)</w:t>
       </w:r>
     </w:p>
     <w:p>
@@ -2504,7 +2605,106 @@
         <w:rPr>
           <w:rStyle w:val="VerbatimChar"/>
         </w:rPr>
-        <w:t xml:space="preserve">## &lt;IPython.core.display.Image object&gt;</w:t>
+        <w:t xml:space="preserve">## </w:t>
+      </w:r>
+      <w:r>
+        <w:br/>
+      </w:r>
+      <w:r>
+        <w:rPr>
+          <w:rStyle w:val="VerbatimChar"/>
+        </w:rPr>
+        <w:t xml:space="preserve">##          /-sp1</w:t>
+      </w:r>
+      <w:r>
+        <w:br/>
+      </w:r>
+      <w:r>
+        <w:rPr>
+          <w:rStyle w:val="VerbatimChar"/>
+        </w:rPr>
+        <w:t xml:space="preserve">##       /-|</w:t>
+      </w:r>
+      <w:r>
+        <w:br/>
+      </w:r>
+      <w:r>
+        <w:rPr>
+          <w:rStyle w:val="VerbatimChar"/>
+        </w:rPr>
+        <w:t xml:space="preserve">##      |  |   /-sp2</w:t>
+      </w:r>
+      <w:r>
+        <w:br/>
+      </w:r>
+      <w:r>
+        <w:rPr>
+          <w:rStyle w:val="VerbatimChar"/>
+        </w:rPr>
+        <w:t xml:space="preserve">##      |   \-|</w:t>
+      </w:r>
+      <w:r>
+        <w:br/>
+      </w:r>
+      <w:r>
+        <w:rPr>
+          <w:rStyle w:val="VerbatimChar"/>
+        </w:rPr>
+        <w:t xml:space="preserve">##    /-|      \-sp3</w:t>
+      </w:r>
+      <w:r>
+        <w:br/>
+      </w:r>
+      <w:r>
+        <w:rPr>
+          <w:rStyle w:val="VerbatimChar"/>
+        </w:rPr>
+        <w:t xml:space="preserve">##   |  |</w:t>
+      </w:r>
+      <w:r>
+        <w:br/>
+      </w:r>
+      <w:r>
+        <w:rPr>
+          <w:rStyle w:val="VerbatimChar"/>
+        </w:rPr>
+        <w:t xml:space="preserve">##   |  |   /-sp4</w:t>
+      </w:r>
+      <w:r>
+        <w:br/>
+      </w:r>
+      <w:r>
+        <w:rPr>
+          <w:rStyle w:val="VerbatimChar"/>
+        </w:rPr>
+        <w:t xml:space="preserve">## --|   \-|</w:t>
+      </w:r>
+      <w:r>
+        <w:br/>
+      </w:r>
+      <w:r>
+        <w:rPr>
+          <w:rStyle w:val="VerbatimChar"/>
+        </w:rPr>
+        <w:t xml:space="preserve">##   |      \-sp5</w:t>
+      </w:r>
+      <w:r>
+        <w:br/>
+      </w:r>
+      <w:r>
+        <w:rPr>
+          <w:rStyle w:val="VerbatimChar"/>
+        </w:rPr>
+        <w:t xml:space="preserve">##   |</w:t>
+      </w:r>
+      <w:r>
+        <w:br/>
+      </w:r>
+      <w:r>
+        <w:rPr>
+          <w:rStyle w:val="VerbatimChar"/>
+        </w:rPr>
+        <w:t xml:space="preserve">##    \-sp6</w:t>
       </w:r>
     </w:p>
     <w:p>
@@ -3319,33 +3519,24 @@
       </w:r>
       <w:r>
         <w:rPr>
-          <w:rStyle w:val="NormalTok"/>
-        </w:rPr>
-        <w:t xml:space="preserve">tree.render(</w:t>
-      </w:r>
-      <w:r>
-        <w:rPr>
-          <w:rStyle w:val="StringTok"/>
-        </w:rPr>
-        <w:t xml:space="preserve">"</w:t>
-      </w:r>
-      <w:r>
-        <w:rPr>
-          <w:rStyle w:val="SpecialCharTok"/>
-        </w:rPr>
-        <w:t xml:space="preserve">%%</w:t>
-      </w:r>
-      <w:r>
-        <w:rPr>
-          <w:rStyle w:val="StringTok"/>
-        </w:rPr>
-        <w:t xml:space="preserve">inline"</w:t>
-      </w:r>
-      <w:r>
-        <w:rPr>
-          <w:rStyle w:val="NormalTok"/>
-        </w:rPr>
-        <w:t xml:space="preserve">) </w:t>
+          <w:rStyle w:val="CommentTok"/>
+        </w:rPr>
+        <w:t xml:space="preserve"># tree.render("%%inline")</w:t>
+      </w:r>
+      <w:r>
+        <w:br/>
+      </w:r>
+      <w:r>
+        <w:rPr>
+          <w:rStyle w:val="BuiltInTok"/>
+        </w:rPr>
+        <w:t xml:space="preserve">print</w:t>
+      </w:r>
+      <w:r>
+        <w:rPr>
+          <w:rStyle w:val="NormalTok"/>
+        </w:rPr>
+        <w:t xml:space="preserve">(tree)</w:t>
       </w:r>
     </w:p>
     <w:p>
@@ -3356,7 +3547,88 @@
         <w:rPr>
           <w:rStyle w:val="VerbatimChar"/>
         </w:rPr>
-        <w:t xml:space="preserve">## &lt;IPython.core.display.Image object&gt;</w:t>
+        <w:t xml:space="preserve">## </w:t>
+      </w:r>
+      <w:r>
+        <w:br/>
+      </w:r>
+      <w:r>
+        <w:rPr>
+          <w:rStyle w:val="VerbatimChar"/>
+        </w:rPr>
+        <w:t xml:space="preserve">##       /-sp1</w:t>
+      </w:r>
+      <w:r>
+        <w:br/>
+      </w:r>
+      <w:r>
+        <w:rPr>
+          <w:rStyle w:val="VerbatimChar"/>
+        </w:rPr>
+        <w:t xml:space="preserve">##    /-|</w:t>
+      </w:r>
+      <w:r>
+        <w:br/>
+      </w:r>
+      <w:r>
+        <w:rPr>
+          <w:rStyle w:val="VerbatimChar"/>
+        </w:rPr>
+        <w:t xml:space="preserve">##   |   \-sp2</w:t>
+      </w:r>
+      <w:r>
+        <w:br/>
+      </w:r>
+      <w:r>
+        <w:rPr>
+          <w:rStyle w:val="VerbatimChar"/>
+        </w:rPr>
+        <w:t xml:space="preserve">## --|</w:t>
+      </w:r>
+      <w:r>
+        <w:br/>
+      </w:r>
+      <w:r>
+        <w:rPr>
+          <w:rStyle w:val="VerbatimChar"/>
+        </w:rPr>
+        <w:t xml:space="preserve">##   |   /-sp3</w:t>
+      </w:r>
+      <w:r>
+        <w:br/>
+      </w:r>
+      <w:r>
+        <w:rPr>
+          <w:rStyle w:val="VerbatimChar"/>
+        </w:rPr>
+        <w:t xml:space="preserve">##    \-|</w:t>
+      </w:r>
+      <w:r>
+        <w:br/>
+      </w:r>
+      <w:r>
+        <w:rPr>
+          <w:rStyle w:val="VerbatimChar"/>
+        </w:rPr>
+        <w:t xml:space="preserve">##      |   /-sp4</w:t>
+      </w:r>
+      <w:r>
+        <w:br/>
+      </w:r>
+      <w:r>
+        <w:rPr>
+          <w:rStyle w:val="VerbatimChar"/>
+        </w:rPr>
+        <w:t xml:space="preserve">##       \-|</w:t>
+      </w:r>
+      <w:r>
+        <w:br/>
+      </w:r>
+      <w:r>
+        <w:rPr>
+          <w:rStyle w:val="VerbatimChar"/>
+        </w:rPr>
+        <w:t xml:space="preserve">##          \-sp5</w:t>
       </w:r>
     </w:p>
     <w:p>
@@ -4866,7 +5138,7 @@
         <w:rPr>
           <w:rStyle w:val="VerbatimChar"/>
         </w:rPr>
-        <w:t xml:space="preserve">##      0    1    2    3    4    5    6    7    8    9  alpha0</w:t>
+        <w:t xml:space="preserve">##      0    1    2    3    4    5    6    7    8  alpha0</w:t>
       </w:r>
       <w:r>
         <w:br/>
@@ -4875,7 +5147,7 @@
         <w:rPr>
           <w:rStyle w:val="VerbatimChar"/>
         </w:rPr>
-        <w:t xml:space="preserve">## 0  1.0  2.0  3.0  1.0  2.0  3.0  1.0  2.0  3.0  2.0      10</w:t>
+        <w:t xml:space="preserve">## 0  1.0  4.0  3.0  1.0  1.0  3.0  1.0  3.0  3.0       9</w:t>
       </w:r>
       <w:r>
         <w:br/>
@@ -4884,7 +5156,7 @@
         <w:rPr>
           <w:rStyle w:val="VerbatimChar"/>
         </w:rPr>
-        <w:t xml:space="preserve">## 1  1.0  1.0  2.0  4.0  2.0  1.0  6.0  3.0  0.0  0.0       8</w:t>
+        <w:t xml:space="preserve">## 1  2.0  2.0  1.0  1.0  3.0  4.0  4.0  3.0  0.0       8</w:t>
       </w:r>
       <w:r>
         <w:br/>
@@ -4893,7 +5165,7 @@
         <w:rPr>
           <w:rStyle w:val="VerbatimChar"/>
         </w:rPr>
-        <w:t xml:space="preserve">## 2  2.0  2.0  1.0  3.0  4.0  2.0  4.0  2.0  0.0  0.0       8</w:t>
+        <w:t xml:space="preserve">## 2  3.0  8.0  1.0  1.0  3.0  2.0  2.0  0.0  0.0       7</w:t>
       </w:r>
       <w:r>
         <w:br/>
@@ -4902,7 +5174,7 @@
         <w:rPr>
           <w:rStyle w:val="VerbatimChar"/>
         </w:rPr>
-        <w:t xml:space="preserve">## 3  1.0  2.0  1.0  2.0  1.0  2.0  2.0  4.0  3.0  2.0      10</w:t>
+        <w:t xml:space="preserve">## 3  1.0  2.0  4.0  3.0  8.0  2.0  0.0  0.0  0.0       6</w:t>
       </w:r>
       <w:r>
         <w:br/>
@@ -4911,7 +5183,7 @@
         <w:rPr>
           <w:rStyle w:val="VerbatimChar"/>
         </w:rPr>
-        <w:t xml:space="preserve">## 4  3.0  3.0  2.0  1.0  1.0  2.0  1.0  2.0  1.0  4.0      10</w:t>
+        <w:t xml:space="preserve">## 4  4.0  3.0  3.0  5.0  2.0  3.0  0.0  0.0  0.0       6</w:t>
       </w:r>
     </w:p>
     <w:p>

</xml_diff>